<commit_message>
Added pesentation draft and added Trix's email to GDD
</commit_message>
<xml_diff>
--- a/Deliverables/Game Design Document.docx
+++ b/Deliverables/Game Design Document.docx
@@ -87,13 +87,6 @@
           <w:sz w:val="28"/>
           <w:szCs w:val="28"/>
         </w:rPr>
-      </w:r>
-      <w:r>
-        <w:rPr>
-          <w:color w:val="171717" w:themeColor="background2" w:themeShade="1A"/>
-          <w:sz w:val="28"/>
-          <w:szCs w:val="28"/>
-        </w:rPr>
         <w:fldChar w:fldCharType="separate"/>
       </w:r>
       <w:r>
@@ -112,44 +105,703 @@
           <w:sz w:val="28"/>
           <w:szCs w:val="28"/>
         </w:rPr>
-        <w:t>Gener</w:t>
-      </w:r>
-      <w:r>
-        <w:rPr>
-          <w:rStyle w:val="Hyperlink"/>
-          <w:color w:val="000913" w:themeColor="hyperlink" w:themeShade="1A"/>
+        <w:t>General Information</w:t>
+      </w:r>
+      <w:r>
+        <w:rPr>
+          <w:color w:val="171717" w:themeColor="background2" w:themeShade="1A"/>
           <w:sz w:val="28"/>
           <w:szCs w:val="28"/>
         </w:rPr>
-        <w:t>a</w:t>
-      </w:r>
-      <w:r>
-        <w:rPr>
-          <w:rStyle w:val="Hyperlink"/>
-          <w:color w:val="000913" w:themeColor="hyperlink" w:themeShade="1A"/>
+        <w:fldChar w:fldCharType="end"/>
+      </w:r>
+    </w:p>
+    <w:p>
+      <w:pPr>
+        <w:pStyle w:val="berschrift2"/>
+        <w:rPr>
+          <w:color w:val="171717" w:themeColor="background2" w:themeShade="1A"/>
+          <w:sz w:val="20"/>
+          <w:szCs w:val="20"/>
+        </w:rPr>
+      </w:pPr>
+      <w:r>
+        <w:rPr>
+          <w:color w:val="171717" w:themeColor="background2" w:themeShade="1A"/>
+          <w:sz w:val="22"/>
+          <w:szCs w:val="22"/>
+        </w:rPr>
+        <w:tab/>
+      </w:r>
+      <w:hyperlink w:anchor="Title" w:history="1">
+        <w:r>
+          <w:rPr>
+            <w:rStyle w:val="Hyperlink"/>
+            <w:color w:val="000913" w:themeColor="hyperlink" w:themeShade="1A"/>
+            <w:sz w:val="20"/>
+            <w:szCs w:val="20"/>
+          </w:rPr>
+          <w:t>1.1 T</w:t>
+        </w:r>
+        <w:r>
+          <w:rPr>
+            <w:rStyle w:val="Hyperlink"/>
+            <w:color w:val="000913" w:themeColor="hyperlink" w:themeShade="1A"/>
+            <w:sz w:val="20"/>
+            <w:szCs w:val="20"/>
+          </w:rPr>
+          <w:t>itle</w:t>
+        </w:r>
+      </w:hyperlink>
+    </w:p>
+    <w:p>
+      <w:pPr>
+        <w:pStyle w:val="berschrift2"/>
+        <w:rPr>
+          <w:color w:val="171717" w:themeColor="background2" w:themeShade="1A"/>
+          <w:sz w:val="20"/>
+          <w:szCs w:val="20"/>
+        </w:rPr>
+      </w:pPr>
+      <w:r>
+        <w:rPr>
+          <w:color w:val="171717" w:themeColor="background2" w:themeShade="1A"/>
+          <w:sz w:val="20"/>
+          <w:szCs w:val="20"/>
+        </w:rPr>
+        <w:tab/>
+      </w:r>
+      <w:hyperlink w:anchor="Developer" w:history="1">
+        <w:r>
+          <w:rPr>
+            <w:rStyle w:val="Hyperlink"/>
+            <w:color w:val="000913" w:themeColor="hyperlink" w:themeShade="1A"/>
+            <w:sz w:val="20"/>
+            <w:szCs w:val="20"/>
+          </w:rPr>
+          <w:t xml:space="preserve">1.2 </w:t>
+        </w:r>
+        <w:r>
+          <w:rPr>
+            <w:rStyle w:val="Hyperlink"/>
+            <w:color w:val="000913" w:themeColor="hyperlink" w:themeShade="1A"/>
+            <w:sz w:val="20"/>
+            <w:szCs w:val="20"/>
+          </w:rPr>
+          <w:t>Developer</w:t>
+        </w:r>
+      </w:hyperlink>
+    </w:p>
+    <w:p>
+      <w:pPr>
+        <w:pStyle w:val="berschrift2"/>
+        <w:rPr>
+          <w:color w:val="171717" w:themeColor="background2" w:themeShade="1A"/>
+          <w:sz w:val="20"/>
+          <w:szCs w:val="20"/>
+        </w:rPr>
+      </w:pPr>
+      <w:r>
+        <w:rPr>
+          <w:color w:val="171717" w:themeColor="background2" w:themeShade="1A"/>
+          <w:sz w:val="20"/>
+          <w:szCs w:val="20"/>
+        </w:rPr>
+        <w:tab/>
+      </w:r>
+      <w:hyperlink w:anchor="Question" w:history="1">
+        <w:r>
+          <w:rPr>
+            <w:rStyle w:val="Hyperlink"/>
+            <w:color w:val="000913" w:themeColor="hyperlink" w:themeShade="1A"/>
+            <w:sz w:val="20"/>
+            <w:szCs w:val="20"/>
+          </w:rPr>
+          <w:t xml:space="preserve">1.3 </w:t>
+        </w:r>
+        <w:r>
+          <w:rPr>
+            <w:rStyle w:val="Hyperlink"/>
+            <w:color w:val="000913" w:themeColor="hyperlink" w:themeShade="1A"/>
+            <w:sz w:val="20"/>
+            <w:szCs w:val="20"/>
+          </w:rPr>
+          <w:t>Question</w:t>
+        </w:r>
+      </w:hyperlink>
+    </w:p>
+    <w:p>
+      <w:pPr>
+        <w:pStyle w:val="berschrift2"/>
+        <w:rPr>
+          <w:color w:val="171717" w:themeColor="background2" w:themeShade="1A"/>
+          <w:sz w:val="20"/>
+          <w:szCs w:val="20"/>
+        </w:rPr>
+      </w:pPr>
+      <w:r>
+        <w:rPr>
+          <w:color w:val="171717" w:themeColor="background2" w:themeShade="1A"/>
+          <w:sz w:val="20"/>
+          <w:szCs w:val="20"/>
+        </w:rPr>
+        <w:tab/>
+      </w:r>
+      <w:hyperlink w:anchor="Genre" w:history="1">
+        <w:r>
+          <w:rPr>
+            <w:rStyle w:val="Hyperlink"/>
+            <w:color w:val="000913" w:themeColor="hyperlink" w:themeShade="1A"/>
+            <w:sz w:val="20"/>
+            <w:szCs w:val="20"/>
+          </w:rPr>
+          <w:t xml:space="preserve">1.4 </w:t>
+        </w:r>
+        <w:r>
+          <w:rPr>
+            <w:rStyle w:val="Hyperlink"/>
+            <w:color w:val="000913" w:themeColor="hyperlink" w:themeShade="1A"/>
+            <w:sz w:val="20"/>
+            <w:szCs w:val="20"/>
+          </w:rPr>
+          <w:t>Genre</w:t>
+        </w:r>
+      </w:hyperlink>
+    </w:p>
+    <w:p>
+      <w:pPr>
+        <w:pStyle w:val="berschrift2"/>
+        <w:rPr>
+          <w:color w:val="171717" w:themeColor="background2" w:themeShade="1A"/>
+          <w:sz w:val="20"/>
+          <w:szCs w:val="20"/>
+        </w:rPr>
+      </w:pPr>
+      <w:r>
+        <w:rPr>
+          <w:color w:val="171717" w:themeColor="background2" w:themeShade="1A"/>
+          <w:sz w:val="20"/>
+          <w:szCs w:val="20"/>
+        </w:rPr>
+        <w:tab/>
+      </w:r>
+      <w:hyperlink w:anchor="Platform" w:history="1">
+        <w:r>
+          <w:rPr>
+            <w:rStyle w:val="Hyperlink"/>
+            <w:color w:val="000913" w:themeColor="hyperlink" w:themeShade="1A"/>
+            <w:sz w:val="20"/>
+            <w:szCs w:val="20"/>
+          </w:rPr>
+          <w:t xml:space="preserve">1.5 </w:t>
+        </w:r>
+        <w:r>
+          <w:rPr>
+            <w:rStyle w:val="Hyperlink"/>
+            <w:color w:val="000913" w:themeColor="hyperlink" w:themeShade="1A"/>
+            <w:sz w:val="20"/>
+            <w:szCs w:val="20"/>
+          </w:rPr>
+          <w:t>Platform</w:t>
+        </w:r>
+      </w:hyperlink>
+    </w:p>
+    <w:p>
+      <w:pPr>
+        <w:pStyle w:val="berschrift2"/>
+        <w:rPr>
+          <w:color w:val="171717" w:themeColor="background2" w:themeShade="1A"/>
+          <w:sz w:val="20"/>
+          <w:szCs w:val="20"/>
+        </w:rPr>
+      </w:pPr>
+      <w:r>
+        <w:rPr>
+          <w:color w:val="171717" w:themeColor="background2" w:themeShade="1A"/>
+          <w:sz w:val="20"/>
+          <w:szCs w:val="20"/>
+        </w:rPr>
+        <w:tab/>
+      </w:r>
+      <w:hyperlink w:anchor="Format" w:history="1">
+        <w:r>
+          <w:rPr>
+            <w:rStyle w:val="Hyperlink"/>
+            <w:color w:val="000913" w:themeColor="hyperlink" w:themeShade="1A"/>
+            <w:sz w:val="20"/>
+            <w:szCs w:val="20"/>
+          </w:rPr>
+          <w:t xml:space="preserve">1.6 </w:t>
+        </w:r>
+        <w:r>
+          <w:rPr>
+            <w:rStyle w:val="Hyperlink"/>
+            <w:color w:val="000913" w:themeColor="hyperlink" w:themeShade="1A"/>
+            <w:sz w:val="20"/>
+            <w:szCs w:val="20"/>
+          </w:rPr>
+          <w:t>Format</w:t>
+        </w:r>
+      </w:hyperlink>
+    </w:p>
+    <w:p>
+      <w:pPr>
+        <w:pStyle w:val="berschrift2"/>
+        <w:rPr>
+          <w:color w:val="171717" w:themeColor="background2" w:themeShade="1A"/>
+          <w:sz w:val="20"/>
+          <w:szCs w:val="20"/>
+        </w:rPr>
+      </w:pPr>
+      <w:r>
+        <w:rPr>
+          <w:color w:val="171717" w:themeColor="background2" w:themeShade="1A"/>
+          <w:sz w:val="20"/>
+          <w:szCs w:val="20"/>
+        </w:rPr>
+        <w:tab/>
+      </w:r>
+      <w:hyperlink w:anchor="TargetAudience" w:history="1">
+        <w:r>
+          <w:rPr>
+            <w:rStyle w:val="Hyperlink"/>
+            <w:color w:val="000913" w:themeColor="hyperlink" w:themeShade="1A"/>
+            <w:sz w:val="20"/>
+            <w:szCs w:val="20"/>
+          </w:rPr>
+          <w:t xml:space="preserve">1.7 </w:t>
+        </w:r>
+        <w:r>
+          <w:rPr>
+            <w:rStyle w:val="Hyperlink"/>
+            <w:color w:val="000913" w:themeColor="hyperlink" w:themeShade="1A"/>
+            <w:sz w:val="20"/>
+            <w:szCs w:val="20"/>
+          </w:rPr>
+          <w:t>Target Audience</w:t>
+        </w:r>
+      </w:hyperlink>
+    </w:p>
+    <w:p>
+      <w:pPr>
+        <w:pStyle w:val="berschrift2"/>
+        <w:ind w:firstLine="720"/>
+        <w:rPr>
+          <w:color w:val="171717" w:themeColor="background2" w:themeShade="1A"/>
+          <w:sz w:val="20"/>
+          <w:szCs w:val="20"/>
+        </w:rPr>
+      </w:pPr>
+      <w:hyperlink w:anchor="ThemesGeneral" w:history="1">
+        <w:r>
+          <w:rPr>
+            <w:rStyle w:val="Hyperlink"/>
+            <w:color w:val="000913" w:themeColor="hyperlink" w:themeShade="1A"/>
+            <w:sz w:val="20"/>
+            <w:szCs w:val="20"/>
+          </w:rPr>
+          <w:t xml:space="preserve">1.8 </w:t>
+        </w:r>
+        <w:r>
+          <w:rPr>
+            <w:rStyle w:val="Hyperlink"/>
+            <w:color w:val="000913" w:themeColor="hyperlink" w:themeShade="1A"/>
+            <w:sz w:val="20"/>
+            <w:szCs w:val="20"/>
+          </w:rPr>
+          <w:t>Themes</w:t>
+        </w:r>
+      </w:hyperlink>
+    </w:p>
+    <w:p>
+      <w:pPr>
+        <w:pStyle w:val="berschrift2"/>
+        <w:ind w:firstLine="720"/>
+        <w:rPr>
+          <w:color w:val="171717" w:themeColor="background2" w:themeShade="1A"/>
+          <w:sz w:val="20"/>
+          <w:szCs w:val="20"/>
+        </w:rPr>
+      </w:pPr>
+      <w:hyperlink w:anchor="Summary" w:history="1">
+        <w:r>
+          <w:rPr>
+            <w:rStyle w:val="Hyperlink"/>
+            <w:color w:val="000913" w:themeColor="hyperlink" w:themeShade="1A"/>
+            <w:sz w:val="20"/>
+            <w:szCs w:val="20"/>
+          </w:rPr>
+          <w:t xml:space="preserve">1.9 </w:t>
+        </w:r>
+        <w:r>
+          <w:rPr>
+            <w:rStyle w:val="Hyperlink"/>
+            <w:color w:val="000913" w:themeColor="hyperlink" w:themeShade="1A"/>
+            <w:sz w:val="20"/>
+            <w:szCs w:val="20"/>
+          </w:rPr>
+          <w:t>Summary</w:t>
+        </w:r>
+      </w:hyperlink>
+    </w:p>
+    <w:p>
+      <w:pPr>
+        <w:pStyle w:val="berschrift2"/>
+        <w:rPr>
+          <w:color w:val="171717" w:themeColor="background2" w:themeShade="1A"/>
           <w:sz w:val="28"/>
           <w:szCs w:val="28"/>
         </w:rPr>
-        <w:t>l Information</w:t>
-      </w:r>
-      <w:r>
+      </w:pPr>
+      <w:hyperlink w:anchor="PositionInMediaHistory" w:history="1">
+        <w:r>
+          <w:rPr>
+            <w:rStyle w:val="Hyperlink"/>
+            <w:color w:val="000913" w:themeColor="hyperlink" w:themeShade="1A"/>
+            <w:sz w:val="28"/>
+            <w:szCs w:val="28"/>
+          </w:rPr>
+          <w:t xml:space="preserve">2. </w:t>
+        </w:r>
+        <w:r>
+          <w:rPr>
+            <w:rStyle w:val="Hyperlink"/>
+            <w:color w:val="000913" w:themeColor="hyperlink" w:themeShade="1A"/>
+            <w:sz w:val="28"/>
+            <w:szCs w:val="28"/>
+          </w:rPr>
+          <w:t>Position in Media and Games History</w:t>
+        </w:r>
+      </w:hyperlink>
+    </w:p>
+    <w:p>
+      <w:pPr>
+        <w:pStyle w:val="berschrift2"/>
+        <w:rPr>
+          <w:color w:val="171717" w:themeColor="background2" w:themeShade="1A"/>
+          <w:sz w:val="20"/>
+          <w:szCs w:val="20"/>
+        </w:rPr>
+      </w:pPr>
+      <w:r>
+        <w:rPr>
+          <w:color w:val="171717" w:themeColor="background2" w:themeShade="1A"/>
+          <w:sz w:val="22"/>
+          <w:szCs w:val="22"/>
+        </w:rPr>
+        <w:tab/>
+      </w:r>
+      <w:hyperlink w:anchor="Influences" w:history="1">
+        <w:r>
+          <w:rPr>
+            <w:rStyle w:val="Hyperlink"/>
+            <w:color w:val="000913" w:themeColor="hyperlink" w:themeShade="1A"/>
+            <w:sz w:val="20"/>
+            <w:szCs w:val="20"/>
+          </w:rPr>
+          <w:t>2.1 I</w:t>
+        </w:r>
+        <w:r>
+          <w:rPr>
+            <w:rStyle w:val="Hyperlink"/>
+            <w:color w:val="000913" w:themeColor="hyperlink" w:themeShade="1A"/>
+            <w:sz w:val="20"/>
+            <w:szCs w:val="20"/>
+          </w:rPr>
+          <w:t>nfluences</w:t>
+        </w:r>
+      </w:hyperlink>
+    </w:p>
+    <w:p>
+      <w:pPr>
+        <w:pStyle w:val="berschrift2"/>
+        <w:rPr>
+          <w:color w:val="171717" w:themeColor="background2" w:themeShade="1A"/>
+          <w:sz w:val="22"/>
+          <w:szCs w:val="22"/>
+        </w:rPr>
+      </w:pPr>
+      <w:r>
+        <w:rPr>
+          <w:color w:val="171717" w:themeColor="background2" w:themeShade="1A"/>
+          <w:sz w:val="20"/>
+          <w:szCs w:val="20"/>
+        </w:rPr>
+        <w:tab/>
+      </w:r>
+      <w:hyperlink w:anchor="UniqueSellingPoints" w:history="1">
+        <w:r>
+          <w:rPr>
+            <w:rStyle w:val="Hyperlink"/>
+            <w:color w:val="000913" w:themeColor="hyperlink" w:themeShade="1A"/>
+            <w:sz w:val="20"/>
+            <w:szCs w:val="20"/>
+          </w:rPr>
+          <w:t xml:space="preserve">2.2 </w:t>
+        </w:r>
+        <w:r>
+          <w:rPr>
+            <w:rStyle w:val="Hyperlink"/>
+            <w:color w:val="000913" w:themeColor="hyperlink" w:themeShade="1A"/>
+            <w:sz w:val="20"/>
+            <w:szCs w:val="20"/>
+          </w:rPr>
+          <w:t>Unique Selling Points</w:t>
+        </w:r>
+      </w:hyperlink>
+    </w:p>
+    <w:p>
+      <w:pPr>
+        <w:pStyle w:val="berschrift2"/>
         <w:rPr>
           <w:color w:val="171717" w:themeColor="background2" w:themeShade="1A"/>
           <w:sz w:val="28"/>
           <w:szCs w:val="28"/>
         </w:rPr>
-        <w:fldChar w:fldCharType="end"/>
-      </w:r>
+      </w:pPr>
+      <w:hyperlink w:anchor="Narrative" w:history="1">
+        <w:r>
+          <w:rPr>
+            <w:rStyle w:val="Hyperlink"/>
+            <w:color w:val="000913" w:themeColor="hyperlink" w:themeShade="1A"/>
+            <w:sz w:val="28"/>
+            <w:szCs w:val="28"/>
+          </w:rPr>
+          <w:t xml:space="preserve">3. </w:t>
+        </w:r>
+        <w:r>
+          <w:rPr>
+            <w:rStyle w:val="Hyperlink"/>
+            <w:color w:val="000913" w:themeColor="hyperlink" w:themeShade="1A"/>
+            <w:sz w:val="28"/>
+            <w:szCs w:val="28"/>
+          </w:rPr>
+          <w:t>Narrative</w:t>
+        </w:r>
+      </w:hyperlink>
     </w:p>
     <w:p>
       <w:pPr>
         <w:pStyle w:val="berschrift2"/>
+        <w:ind w:firstLine="720"/>
         <w:rPr>
           <w:color w:val="171717" w:themeColor="background2" w:themeShade="1A"/>
           <w:sz w:val="20"/>
           <w:szCs w:val="20"/>
         </w:rPr>
       </w:pPr>
+      <w:hyperlink w:anchor="Premise" w:history="1">
+        <w:r>
+          <w:rPr>
+            <w:rStyle w:val="Hyperlink"/>
+            <w:color w:val="000913" w:themeColor="hyperlink" w:themeShade="1A"/>
+            <w:sz w:val="20"/>
+            <w:szCs w:val="20"/>
+          </w:rPr>
+          <w:t xml:space="preserve">3.1 </w:t>
+        </w:r>
+        <w:r>
+          <w:rPr>
+            <w:rStyle w:val="Hyperlink"/>
+            <w:color w:val="000913" w:themeColor="hyperlink" w:themeShade="1A"/>
+            <w:sz w:val="20"/>
+            <w:szCs w:val="20"/>
+          </w:rPr>
+          <w:t>Premise</w:t>
+        </w:r>
+      </w:hyperlink>
+    </w:p>
+    <w:p>
+      <w:pPr>
+        <w:pStyle w:val="berschrift2"/>
+        <w:rPr>
+          <w:color w:val="171717" w:themeColor="background2" w:themeShade="1A"/>
+          <w:sz w:val="20"/>
+          <w:szCs w:val="20"/>
+        </w:rPr>
+      </w:pPr>
+      <w:r>
+        <w:rPr>
+          <w:color w:val="171717" w:themeColor="background2" w:themeShade="1A"/>
+          <w:sz w:val="20"/>
+          <w:szCs w:val="20"/>
+        </w:rPr>
+        <w:tab/>
+      </w:r>
+      <w:hyperlink w:anchor="Characters" w:history="1">
+        <w:r>
+          <w:rPr>
+            <w:rStyle w:val="Hyperlink"/>
+            <w:color w:val="000913" w:themeColor="hyperlink" w:themeShade="1A"/>
+            <w:sz w:val="20"/>
+            <w:szCs w:val="20"/>
+          </w:rPr>
+          <w:t xml:space="preserve">3.2 </w:t>
+        </w:r>
+        <w:r>
+          <w:rPr>
+            <w:rStyle w:val="Hyperlink"/>
+            <w:color w:val="000913" w:themeColor="hyperlink" w:themeShade="1A"/>
+            <w:sz w:val="20"/>
+            <w:szCs w:val="20"/>
+          </w:rPr>
+          <w:t>Characters</w:t>
+        </w:r>
+      </w:hyperlink>
+    </w:p>
+    <w:p>
+      <w:pPr>
+        <w:pStyle w:val="berschrift2"/>
+        <w:rPr>
+          <w:color w:val="171717" w:themeColor="background2" w:themeShade="1A"/>
+          <w:sz w:val="20"/>
+          <w:szCs w:val="20"/>
+        </w:rPr>
+      </w:pPr>
+      <w:r>
+        <w:rPr>
+          <w:color w:val="171717" w:themeColor="background2" w:themeShade="1A"/>
+          <w:sz w:val="20"/>
+          <w:szCs w:val="20"/>
+        </w:rPr>
+        <w:tab/>
+      </w:r>
+      <w:hyperlink w:anchor="Plot" w:history="1">
+        <w:r>
+          <w:rPr>
+            <w:rStyle w:val="Hyperlink"/>
+            <w:color w:val="000913" w:themeColor="hyperlink" w:themeShade="1A"/>
+            <w:sz w:val="20"/>
+            <w:szCs w:val="20"/>
+          </w:rPr>
+          <w:t xml:space="preserve">3.3 </w:t>
+        </w:r>
+        <w:r>
+          <w:rPr>
+            <w:rStyle w:val="Hyperlink"/>
+            <w:color w:val="000913" w:themeColor="hyperlink" w:themeShade="1A"/>
+            <w:sz w:val="20"/>
+            <w:szCs w:val="20"/>
+          </w:rPr>
+          <w:t>Plot</w:t>
+        </w:r>
+      </w:hyperlink>
+    </w:p>
+    <w:p>
+      <w:pPr>
+        <w:pStyle w:val="berschrift2"/>
+        <w:rPr>
+          <w:color w:val="171717" w:themeColor="background2" w:themeShade="1A"/>
+          <w:sz w:val="20"/>
+          <w:szCs w:val="20"/>
+        </w:rPr>
+      </w:pPr>
+      <w:r>
+        <w:rPr>
+          <w:color w:val="171717" w:themeColor="background2" w:themeShade="1A"/>
+          <w:sz w:val="20"/>
+          <w:szCs w:val="20"/>
+        </w:rPr>
+        <w:tab/>
+      </w:r>
+      <w:hyperlink w:anchor="World" w:history="1">
+        <w:r>
+          <w:rPr>
+            <w:rStyle w:val="Hyperlink"/>
+            <w:color w:val="000913" w:themeColor="hyperlink" w:themeShade="1A"/>
+            <w:sz w:val="20"/>
+            <w:szCs w:val="20"/>
+          </w:rPr>
+          <w:t xml:space="preserve">3.4 </w:t>
+        </w:r>
+        <w:r>
+          <w:rPr>
+            <w:rStyle w:val="Hyperlink"/>
+            <w:color w:val="000913" w:themeColor="hyperlink" w:themeShade="1A"/>
+            <w:sz w:val="20"/>
+            <w:szCs w:val="20"/>
+          </w:rPr>
+          <w:t>World</w:t>
+        </w:r>
+      </w:hyperlink>
+    </w:p>
+    <w:p>
+      <w:pPr>
+        <w:pStyle w:val="berschrift2"/>
+        <w:rPr>
+          <w:color w:val="171717" w:themeColor="background2" w:themeShade="1A"/>
+          <w:sz w:val="20"/>
+          <w:szCs w:val="20"/>
+        </w:rPr>
+      </w:pPr>
+      <w:r>
+        <w:rPr>
+          <w:color w:val="171717" w:themeColor="background2" w:themeShade="1A"/>
+          <w:sz w:val="20"/>
+          <w:szCs w:val="20"/>
+        </w:rPr>
+        <w:tab/>
+      </w:r>
+      <w:hyperlink w:anchor="Themes" w:history="1">
+        <w:r>
+          <w:rPr>
+            <w:rStyle w:val="Hyperlink"/>
+            <w:color w:val="000913" w:themeColor="hyperlink" w:themeShade="1A"/>
+            <w:sz w:val="20"/>
+            <w:szCs w:val="20"/>
+          </w:rPr>
+          <w:t xml:space="preserve">3.5 </w:t>
+        </w:r>
+        <w:r>
+          <w:rPr>
+            <w:rStyle w:val="Hyperlink"/>
+            <w:color w:val="000913" w:themeColor="hyperlink" w:themeShade="1A"/>
+            <w:sz w:val="20"/>
+            <w:szCs w:val="20"/>
+          </w:rPr>
+          <w:t>Themes</w:t>
+        </w:r>
+      </w:hyperlink>
+    </w:p>
+    <w:p>
+      <w:pPr>
+        <w:pStyle w:val="berschrift2"/>
+        <w:rPr>
+          <w:color w:val="171717" w:themeColor="background2" w:themeShade="1A"/>
+          <w:sz w:val="28"/>
+          <w:szCs w:val="28"/>
+        </w:rPr>
+      </w:pPr>
+      <w:hyperlink w:anchor="Gameplay" w:history="1">
+        <w:r>
+          <w:rPr>
+            <w:rStyle w:val="Hyperlink"/>
+            <w:color w:val="000913" w:themeColor="hyperlink" w:themeShade="1A"/>
+            <w:sz w:val="28"/>
+            <w:szCs w:val="28"/>
+          </w:rPr>
+          <w:t xml:space="preserve">4. </w:t>
+        </w:r>
+        <w:r>
+          <w:rPr>
+            <w:rStyle w:val="Hyperlink"/>
+            <w:color w:val="000913" w:themeColor="hyperlink" w:themeShade="1A"/>
+            <w:sz w:val="28"/>
+            <w:szCs w:val="28"/>
+          </w:rPr>
+          <w:t>Gameplay</w:t>
+        </w:r>
+      </w:hyperlink>
+    </w:p>
+    <w:p>
+      <w:pPr>
+        <w:pStyle w:val="berschrift2"/>
+        <w:rPr>
+          <w:color w:val="171717" w:themeColor="background2" w:themeShade="1A"/>
+          <w:sz w:val="20"/>
+          <w:szCs w:val="20"/>
+        </w:rPr>
+      </w:pPr>
       <w:r>
         <w:rPr>
           <w:color w:val="171717" w:themeColor="background2" w:themeShade="1A"/>
@@ -158,7 +810,7 @@
         </w:rPr>
         <w:tab/>
       </w:r>
-      <w:hyperlink w:anchor="Title" w:history="1">
+      <w:hyperlink w:anchor="Structure" w:history="1">
         <w:r>
           <w:rPr>
             <w:rStyle w:val="Hyperlink"/>
@@ -166,7 +818,7 @@
             <w:sz w:val="20"/>
             <w:szCs w:val="20"/>
           </w:rPr>
-          <w:t>1.1 T</w:t>
+          <w:t>4.1 S</w:t>
         </w:r>
         <w:r>
           <w:rPr>
@@ -175,7 +827,7 @@
             <w:sz w:val="20"/>
             <w:szCs w:val="20"/>
           </w:rPr>
-          <w:t>itle</w:t>
+          <w:t>tructure</w:t>
         </w:r>
       </w:hyperlink>
     </w:p>
@@ -196,7 +848,7 @@
         </w:rPr>
         <w:tab/>
       </w:r>
-      <w:hyperlink w:anchor="Developer" w:history="1">
+      <w:hyperlink w:anchor="Goal" w:history="1">
         <w:r>
           <w:rPr>
             <w:rStyle w:val="Hyperlink"/>
@@ -204,7 +856,7 @@
             <w:sz w:val="20"/>
             <w:szCs w:val="20"/>
           </w:rPr>
-          <w:t xml:space="preserve">1.2 </w:t>
+          <w:t xml:space="preserve">4.2 </w:t>
         </w:r>
         <w:r>
           <w:rPr>
@@ -213,7 +865,7 @@
             <w:sz w:val="20"/>
             <w:szCs w:val="20"/>
           </w:rPr>
-          <w:t>Developer</w:t>
+          <w:t>Goal</w:t>
         </w:r>
       </w:hyperlink>
     </w:p>
@@ -234,7 +886,7 @@
         </w:rPr>
         <w:tab/>
       </w:r>
-      <w:hyperlink w:anchor="Question" w:history="1">
+      <w:hyperlink w:anchor="WinningCondition" w:history="1">
         <w:r>
           <w:rPr>
             <w:rStyle w:val="Hyperlink"/>
@@ -242,7 +894,7 @@
             <w:sz w:val="20"/>
             <w:szCs w:val="20"/>
           </w:rPr>
-          <w:t xml:space="preserve">1.3 </w:t>
+          <w:t xml:space="preserve">4.3 </w:t>
         </w:r>
         <w:r>
           <w:rPr>
@@ -251,7 +903,7 @@
             <w:sz w:val="20"/>
             <w:szCs w:val="20"/>
           </w:rPr>
-          <w:t>Question</w:t>
+          <w:t>Winning Condition</w:t>
         </w:r>
       </w:hyperlink>
     </w:p>
@@ -272,7 +924,7 @@
         </w:rPr>
         <w:tab/>
       </w:r>
-      <w:hyperlink w:anchor="Genre" w:history="1">
+      <w:hyperlink w:anchor="LosingCondition" w:history="1">
         <w:r>
           <w:rPr>
             <w:rStyle w:val="Hyperlink"/>
@@ -280,7 +932,7 @@
             <w:sz w:val="20"/>
             <w:szCs w:val="20"/>
           </w:rPr>
-          <w:t xml:space="preserve">1.4 </w:t>
+          <w:t xml:space="preserve">4.4 </w:t>
         </w:r>
         <w:r>
           <w:rPr>
@@ -289,7 +941,7 @@
             <w:sz w:val="20"/>
             <w:szCs w:val="20"/>
           </w:rPr>
-          <w:t>Genre</w:t>
+          <w:t>Losing Condition</w:t>
         </w:r>
       </w:hyperlink>
     </w:p>
@@ -310,7 +962,7 @@
         </w:rPr>
         <w:tab/>
       </w:r>
-      <w:hyperlink w:anchor="Platform" w:history="1">
+      <w:hyperlink w:anchor="GameplayLoop" w:history="1">
         <w:r>
           <w:rPr>
             <w:rStyle w:val="Hyperlink"/>
@@ -318,7 +970,7 @@
             <w:sz w:val="20"/>
             <w:szCs w:val="20"/>
           </w:rPr>
-          <w:t xml:space="preserve">1.5 </w:t>
+          <w:t xml:space="preserve">4.5 </w:t>
         </w:r>
         <w:r>
           <w:rPr>
@@ -327,7 +979,7 @@
             <w:sz w:val="20"/>
             <w:szCs w:val="20"/>
           </w:rPr>
-          <w:t>Platform</w:t>
+          <w:t>Gameplay Loop</w:t>
         </w:r>
       </w:hyperlink>
     </w:p>
@@ -348,7 +1000,7 @@
         </w:rPr>
         <w:tab/>
       </w:r>
-      <w:hyperlink w:anchor="Format" w:history="1">
+      <w:hyperlink w:anchor="Abilities" w:history="1">
         <w:r>
           <w:rPr>
             <w:rStyle w:val="Hyperlink"/>
@@ -356,7 +1008,7 @@
             <w:sz w:val="20"/>
             <w:szCs w:val="20"/>
           </w:rPr>
-          <w:t xml:space="preserve">1.6 </w:t>
+          <w:t xml:space="preserve">4.6 </w:t>
         </w:r>
         <w:r>
           <w:rPr>
@@ -365,7 +1017,7 @@
             <w:sz w:val="20"/>
             <w:szCs w:val="20"/>
           </w:rPr>
-          <w:t>Format</w:t>
+          <w:t>Abilities</w:t>
         </w:r>
       </w:hyperlink>
     </w:p>
@@ -386,7 +1038,7 @@
         </w:rPr>
         <w:tab/>
       </w:r>
-      <w:hyperlink w:anchor="TargetAudience" w:history="1">
+      <w:hyperlink w:anchor="Controls" w:history="1">
         <w:r>
           <w:rPr>
             <w:rStyle w:val="Hyperlink"/>
@@ -394,7 +1046,7 @@
             <w:sz w:val="20"/>
             <w:szCs w:val="20"/>
           </w:rPr>
-          <w:t xml:space="preserve">1.7 </w:t>
+          <w:t xml:space="preserve">4.7 </w:t>
         </w:r>
         <w:r>
           <w:rPr>
@@ -403,21 +1055,28 @@
             <w:sz w:val="20"/>
             <w:szCs w:val="20"/>
           </w:rPr>
-          <w:t>Target Audience</w:t>
+          <w:t>Controls</w:t>
         </w:r>
       </w:hyperlink>
     </w:p>
     <w:p>
       <w:pPr>
         <w:pStyle w:val="berschrift2"/>
-        <w:ind w:firstLine="720"/>
         <w:rPr>
           <w:color w:val="171717" w:themeColor="background2" w:themeShade="1A"/>
           <w:sz w:val="20"/>
           <w:szCs w:val="20"/>
         </w:rPr>
       </w:pPr>
-      <w:hyperlink w:anchor="ThemesGeneral" w:history="1">
+      <w:r>
+        <w:rPr>
+          <w:color w:val="171717" w:themeColor="background2" w:themeShade="1A"/>
+          <w:sz w:val="20"/>
+          <w:szCs w:val="20"/>
+        </w:rPr>
+        <w:tab/>
+      </w:r>
+      <w:hyperlink w:anchor="GameplayExample" w:history="1">
         <w:r>
           <w:rPr>
             <w:rStyle w:val="Hyperlink"/>
@@ -425,7 +1084,7 @@
             <w:sz w:val="20"/>
             <w:szCs w:val="20"/>
           </w:rPr>
-          <w:t xml:space="preserve">1.8 </w:t>
+          <w:t xml:space="preserve">4.8 </w:t>
         </w:r>
         <w:r>
           <w:rPr>
@@ -434,38 +1093,7 @@
             <w:sz w:val="20"/>
             <w:szCs w:val="20"/>
           </w:rPr>
-          <w:t>Themes</w:t>
-        </w:r>
-      </w:hyperlink>
-    </w:p>
-    <w:p>
-      <w:pPr>
-        <w:pStyle w:val="berschrift2"/>
-        <w:ind w:firstLine="720"/>
-        <w:rPr>
-          <w:color w:val="171717" w:themeColor="background2" w:themeShade="1A"/>
-          <w:sz w:val="20"/>
-          <w:szCs w:val="20"/>
-        </w:rPr>
-      </w:pPr>
-      <w:hyperlink w:anchor="Summary" w:history="1">
-        <w:r>
-          <w:rPr>
-            <w:rStyle w:val="Hyperlink"/>
-            <w:color w:val="000913" w:themeColor="hyperlink" w:themeShade="1A"/>
-            <w:sz w:val="20"/>
-            <w:szCs w:val="20"/>
-          </w:rPr>
-          <w:t xml:space="preserve">1.9 </w:t>
-        </w:r>
-        <w:r>
-          <w:rPr>
-            <w:rStyle w:val="Hyperlink"/>
-            <w:color w:val="000913" w:themeColor="hyperlink" w:themeShade="1A"/>
-            <w:sz w:val="20"/>
-            <w:szCs w:val="20"/>
-          </w:rPr>
-          <w:t>Summary</w:t>
+          <w:t>Gameplay Example</w:t>
         </w:r>
       </w:hyperlink>
     </w:p>
@@ -478,7 +1106,7 @@
           <w:szCs w:val="28"/>
         </w:rPr>
       </w:pPr>
-      <w:hyperlink w:anchor="PositionInMediaHistory" w:history="1">
+      <w:hyperlink w:anchor="UserInterface" w:history="1">
         <w:r>
           <w:rPr>
             <w:rStyle w:val="Hyperlink"/>
@@ -486,678 +1114,7 @@
             <w:sz w:val="28"/>
             <w:szCs w:val="28"/>
           </w:rPr>
-          <w:t xml:space="preserve">2. </w:t>
-        </w:r>
-        <w:r>
-          <w:rPr>
-            <w:rStyle w:val="Hyperlink"/>
-            <w:color w:val="000913" w:themeColor="hyperlink" w:themeShade="1A"/>
-            <w:sz w:val="28"/>
-            <w:szCs w:val="28"/>
-          </w:rPr>
-          <w:t>Position in Media and Games History</w:t>
-        </w:r>
-      </w:hyperlink>
-    </w:p>
-    <w:p>
-      <w:pPr>
-        <w:pStyle w:val="berschrift2"/>
-        <w:rPr>
-          <w:color w:val="171717" w:themeColor="background2" w:themeShade="1A"/>
-          <w:sz w:val="20"/>
-          <w:szCs w:val="20"/>
-        </w:rPr>
-      </w:pPr>
-      <w:r>
-        <w:rPr>
-          <w:color w:val="171717" w:themeColor="background2" w:themeShade="1A"/>
-          <w:sz w:val="22"/>
-          <w:szCs w:val="22"/>
-        </w:rPr>
-        <w:tab/>
-      </w:r>
-      <w:hyperlink w:anchor="Influences" w:history="1">
-        <w:r>
-          <w:rPr>
-            <w:rStyle w:val="Hyperlink"/>
-            <w:color w:val="000913" w:themeColor="hyperlink" w:themeShade="1A"/>
-            <w:sz w:val="20"/>
-            <w:szCs w:val="20"/>
-          </w:rPr>
-          <w:t>2.1 I</w:t>
-        </w:r>
-        <w:r>
-          <w:rPr>
-            <w:rStyle w:val="Hyperlink"/>
-            <w:color w:val="000913" w:themeColor="hyperlink" w:themeShade="1A"/>
-            <w:sz w:val="20"/>
-            <w:szCs w:val="20"/>
-          </w:rPr>
-          <w:t>nfluences</w:t>
-        </w:r>
-      </w:hyperlink>
-    </w:p>
-    <w:p>
-      <w:pPr>
-        <w:pStyle w:val="berschrift2"/>
-        <w:rPr>
-          <w:color w:val="171717" w:themeColor="background2" w:themeShade="1A"/>
-          <w:sz w:val="22"/>
-          <w:szCs w:val="22"/>
-        </w:rPr>
-      </w:pPr>
-      <w:r>
-        <w:rPr>
-          <w:color w:val="171717" w:themeColor="background2" w:themeShade="1A"/>
-          <w:sz w:val="20"/>
-          <w:szCs w:val="20"/>
-        </w:rPr>
-        <w:tab/>
-      </w:r>
-      <w:hyperlink w:anchor="UniqueSellingPoints" w:history="1">
-        <w:r>
-          <w:rPr>
-            <w:rStyle w:val="Hyperlink"/>
-            <w:color w:val="000913" w:themeColor="hyperlink" w:themeShade="1A"/>
-            <w:sz w:val="20"/>
-            <w:szCs w:val="20"/>
-          </w:rPr>
-          <w:t xml:space="preserve">2.2 </w:t>
-        </w:r>
-        <w:r>
-          <w:rPr>
-            <w:rStyle w:val="Hyperlink"/>
-            <w:color w:val="000913" w:themeColor="hyperlink" w:themeShade="1A"/>
-            <w:sz w:val="20"/>
-            <w:szCs w:val="20"/>
-          </w:rPr>
-          <w:t>Unique Selling Points</w:t>
-        </w:r>
-      </w:hyperlink>
-    </w:p>
-    <w:p>
-      <w:pPr>
-        <w:pStyle w:val="berschrift2"/>
-        <w:rPr>
-          <w:color w:val="171717" w:themeColor="background2" w:themeShade="1A"/>
-          <w:sz w:val="28"/>
-          <w:szCs w:val="28"/>
-        </w:rPr>
-      </w:pPr>
-      <w:hyperlink w:anchor="Narrative" w:history="1">
-        <w:r>
-          <w:rPr>
-            <w:rStyle w:val="Hyperlink"/>
-            <w:color w:val="000913" w:themeColor="hyperlink" w:themeShade="1A"/>
-            <w:sz w:val="28"/>
-            <w:szCs w:val="28"/>
-          </w:rPr>
-          <w:t xml:space="preserve">3. </w:t>
-        </w:r>
-        <w:r>
-          <w:rPr>
-            <w:rStyle w:val="Hyperlink"/>
-            <w:color w:val="000913" w:themeColor="hyperlink" w:themeShade="1A"/>
-            <w:sz w:val="28"/>
-            <w:szCs w:val="28"/>
-          </w:rPr>
-          <w:t>Narrative</w:t>
-        </w:r>
-      </w:hyperlink>
-    </w:p>
-    <w:p>
-      <w:pPr>
-        <w:pStyle w:val="berschrift2"/>
-        <w:ind w:firstLine="720"/>
-        <w:rPr>
-          <w:color w:val="171717" w:themeColor="background2" w:themeShade="1A"/>
-          <w:sz w:val="20"/>
-          <w:szCs w:val="20"/>
-        </w:rPr>
-      </w:pPr>
-      <w:hyperlink w:anchor="Premise" w:history="1">
-        <w:r>
-          <w:rPr>
-            <w:rStyle w:val="Hyperlink"/>
-            <w:color w:val="000913" w:themeColor="hyperlink" w:themeShade="1A"/>
-            <w:sz w:val="20"/>
-            <w:szCs w:val="20"/>
-          </w:rPr>
-          <w:t xml:space="preserve">3.1 </w:t>
-        </w:r>
-        <w:r>
-          <w:rPr>
-            <w:rStyle w:val="Hyperlink"/>
-            <w:color w:val="000913" w:themeColor="hyperlink" w:themeShade="1A"/>
-            <w:sz w:val="20"/>
-            <w:szCs w:val="20"/>
-          </w:rPr>
-          <w:t>Premise</w:t>
-        </w:r>
-      </w:hyperlink>
-    </w:p>
-    <w:p>
-      <w:pPr>
-        <w:pStyle w:val="berschrift2"/>
-        <w:rPr>
-          <w:color w:val="171717" w:themeColor="background2" w:themeShade="1A"/>
-          <w:sz w:val="20"/>
-          <w:szCs w:val="20"/>
-        </w:rPr>
-      </w:pPr>
-      <w:r>
-        <w:rPr>
-          <w:color w:val="171717" w:themeColor="background2" w:themeShade="1A"/>
-          <w:sz w:val="20"/>
-          <w:szCs w:val="20"/>
-        </w:rPr>
-        <w:tab/>
-      </w:r>
-      <w:hyperlink w:anchor="Characters" w:history="1">
-        <w:r>
-          <w:rPr>
-            <w:rStyle w:val="Hyperlink"/>
-            <w:color w:val="000913" w:themeColor="hyperlink" w:themeShade="1A"/>
-            <w:sz w:val="20"/>
-            <w:szCs w:val="20"/>
-          </w:rPr>
-          <w:t xml:space="preserve">3.2 </w:t>
-        </w:r>
-        <w:r>
-          <w:rPr>
-            <w:rStyle w:val="Hyperlink"/>
-            <w:color w:val="000913" w:themeColor="hyperlink" w:themeShade="1A"/>
-            <w:sz w:val="20"/>
-            <w:szCs w:val="20"/>
-          </w:rPr>
-          <w:t>Characters</w:t>
-        </w:r>
-      </w:hyperlink>
-    </w:p>
-    <w:p>
-      <w:pPr>
-        <w:pStyle w:val="berschrift2"/>
-        <w:rPr>
-          <w:color w:val="171717" w:themeColor="background2" w:themeShade="1A"/>
-          <w:sz w:val="20"/>
-          <w:szCs w:val="20"/>
-        </w:rPr>
-      </w:pPr>
-      <w:r>
-        <w:rPr>
-          <w:color w:val="171717" w:themeColor="background2" w:themeShade="1A"/>
-          <w:sz w:val="20"/>
-          <w:szCs w:val="20"/>
-        </w:rPr>
-        <w:tab/>
-      </w:r>
-      <w:hyperlink w:anchor="Plot" w:history="1">
-        <w:r>
-          <w:rPr>
-            <w:rStyle w:val="Hyperlink"/>
-            <w:color w:val="000913" w:themeColor="hyperlink" w:themeShade="1A"/>
-            <w:sz w:val="20"/>
-            <w:szCs w:val="20"/>
-          </w:rPr>
-          <w:t xml:space="preserve">3.3 </w:t>
-        </w:r>
-        <w:r>
-          <w:rPr>
-            <w:rStyle w:val="Hyperlink"/>
-            <w:color w:val="000913" w:themeColor="hyperlink" w:themeShade="1A"/>
-            <w:sz w:val="20"/>
-            <w:szCs w:val="20"/>
-          </w:rPr>
-          <w:t>Plot</w:t>
-        </w:r>
-      </w:hyperlink>
-    </w:p>
-    <w:p>
-      <w:pPr>
-        <w:pStyle w:val="berschrift2"/>
-        <w:rPr>
-          <w:color w:val="171717" w:themeColor="background2" w:themeShade="1A"/>
-          <w:sz w:val="20"/>
-          <w:szCs w:val="20"/>
-        </w:rPr>
-      </w:pPr>
-      <w:r>
-        <w:rPr>
-          <w:color w:val="171717" w:themeColor="background2" w:themeShade="1A"/>
-          <w:sz w:val="20"/>
-          <w:szCs w:val="20"/>
-        </w:rPr>
-        <w:tab/>
-      </w:r>
-      <w:hyperlink w:anchor="World" w:history="1">
-        <w:r>
-          <w:rPr>
-            <w:rStyle w:val="Hyperlink"/>
-            <w:color w:val="000913" w:themeColor="hyperlink" w:themeShade="1A"/>
-            <w:sz w:val="20"/>
-            <w:szCs w:val="20"/>
-          </w:rPr>
-          <w:t xml:space="preserve">3.4 </w:t>
-        </w:r>
-        <w:r>
-          <w:rPr>
-            <w:rStyle w:val="Hyperlink"/>
-            <w:color w:val="000913" w:themeColor="hyperlink" w:themeShade="1A"/>
-            <w:sz w:val="20"/>
-            <w:szCs w:val="20"/>
-          </w:rPr>
-          <w:t>World</w:t>
-        </w:r>
-      </w:hyperlink>
-    </w:p>
-    <w:p>
-      <w:pPr>
-        <w:pStyle w:val="berschrift2"/>
-        <w:rPr>
-          <w:color w:val="171717" w:themeColor="background2" w:themeShade="1A"/>
-          <w:sz w:val="20"/>
-          <w:szCs w:val="20"/>
-        </w:rPr>
-      </w:pPr>
-      <w:r>
-        <w:rPr>
-          <w:color w:val="171717" w:themeColor="background2" w:themeShade="1A"/>
-          <w:sz w:val="20"/>
-          <w:szCs w:val="20"/>
-        </w:rPr>
-        <w:tab/>
-      </w:r>
-      <w:hyperlink w:anchor="Themes" w:history="1">
-        <w:r>
-          <w:rPr>
-            <w:rStyle w:val="Hyperlink"/>
-            <w:color w:val="000913" w:themeColor="hyperlink" w:themeShade="1A"/>
-            <w:sz w:val="20"/>
-            <w:szCs w:val="20"/>
-          </w:rPr>
-          <w:t xml:space="preserve">3.5 </w:t>
-        </w:r>
-        <w:r>
-          <w:rPr>
-            <w:rStyle w:val="Hyperlink"/>
-            <w:color w:val="000913" w:themeColor="hyperlink" w:themeShade="1A"/>
-            <w:sz w:val="20"/>
-            <w:szCs w:val="20"/>
-          </w:rPr>
-          <w:t>Themes</w:t>
-        </w:r>
-      </w:hyperlink>
-    </w:p>
-    <w:p>
-      <w:pPr>
-        <w:pStyle w:val="berschrift2"/>
-        <w:rPr>
-          <w:color w:val="171717" w:themeColor="background2" w:themeShade="1A"/>
-          <w:sz w:val="28"/>
-          <w:szCs w:val="28"/>
-        </w:rPr>
-      </w:pPr>
-      <w:hyperlink w:anchor="Gameplay" w:history="1">
-        <w:r>
-          <w:rPr>
-            <w:rStyle w:val="Hyperlink"/>
-            <w:color w:val="000913" w:themeColor="hyperlink" w:themeShade="1A"/>
-            <w:sz w:val="28"/>
-            <w:szCs w:val="28"/>
-          </w:rPr>
-          <w:t xml:space="preserve">4. </w:t>
-        </w:r>
-        <w:r>
-          <w:rPr>
-            <w:rStyle w:val="Hyperlink"/>
-            <w:color w:val="000913" w:themeColor="hyperlink" w:themeShade="1A"/>
-            <w:sz w:val="28"/>
-            <w:szCs w:val="28"/>
-          </w:rPr>
-          <w:t>Gameplay</w:t>
-        </w:r>
-      </w:hyperlink>
-    </w:p>
-    <w:p>
-      <w:pPr>
-        <w:pStyle w:val="berschrift2"/>
-        <w:rPr>
-          <w:color w:val="171717" w:themeColor="background2" w:themeShade="1A"/>
-          <w:sz w:val="20"/>
-          <w:szCs w:val="20"/>
-        </w:rPr>
-      </w:pPr>
-      <w:r>
-        <w:rPr>
-          <w:color w:val="171717" w:themeColor="background2" w:themeShade="1A"/>
-          <w:sz w:val="22"/>
-          <w:szCs w:val="22"/>
-        </w:rPr>
-        <w:tab/>
-      </w:r>
-      <w:hyperlink w:anchor="Structure" w:history="1">
-        <w:r>
-          <w:rPr>
-            <w:rStyle w:val="Hyperlink"/>
-            <w:color w:val="000913" w:themeColor="hyperlink" w:themeShade="1A"/>
-            <w:sz w:val="20"/>
-            <w:szCs w:val="20"/>
-          </w:rPr>
-          <w:t>4.1 S</w:t>
-        </w:r>
-        <w:r>
-          <w:rPr>
-            <w:rStyle w:val="Hyperlink"/>
-            <w:color w:val="000913" w:themeColor="hyperlink" w:themeShade="1A"/>
-            <w:sz w:val="20"/>
-            <w:szCs w:val="20"/>
-          </w:rPr>
-          <w:t>tructure</w:t>
-        </w:r>
-      </w:hyperlink>
-    </w:p>
-    <w:p>
-      <w:pPr>
-        <w:pStyle w:val="berschrift2"/>
-        <w:rPr>
-          <w:color w:val="171717" w:themeColor="background2" w:themeShade="1A"/>
-          <w:sz w:val="20"/>
-          <w:szCs w:val="20"/>
-        </w:rPr>
-      </w:pPr>
-      <w:r>
-        <w:rPr>
-          <w:color w:val="171717" w:themeColor="background2" w:themeShade="1A"/>
-          <w:sz w:val="20"/>
-          <w:szCs w:val="20"/>
-        </w:rPr>
-        <w:tab/>
-      </w:r>
-      <w:hyperlink w:anchor="Goal" w:history="1">
-        <w:r>
-          <w:rPr>
-            <w:rStyle w:val="Hyperlink"/>
-            <w:color w:val="000913" w:themeColor="hyperlink" w:themeShade="1A"/>
-            <w:sz w:val="20"/>
-            <w:szCs w:val="20"/>
-          </w:rPr>
-          <w:t xml:space="preserve">4.2 </w:t>
-        </w:r>
-        <w:r>
-          <w:rPr>
-            <w:rStyle w:val="Hyperlink"/>
-            <w:color w:val="000913" w:themeColor="hyperlink" w:themeShade="1A"/>
-            <w:sz w:val="20"/>
-            <w:szCs w:val="20"/>
-          </w:rPr>
-          <w:t>Goal</w:t>
-        </w:r>
-      </w:hyperlink>
-    </w:p>
-    <w:p>
-      <w:pPr>
-        <w:pStyle w:val="berschrift2"/>
-        <w:rPr>
-          <w:color w:val="171717" w:themeColor="background2" w:themeShade="1A"/>
-          <w:sz w:val="20"/>
-          <w:szCs w:val="20"/>
-        </w:rPr>
-      </w:pPr>
-      <w:r>
-        <w:rPr>
-          <w:color w:val="171717" w:themeColor="background2" w:themeShade="1A"/>
-          <w:sz w:val="20"/>
-          <w:szCs w:val="20"/>
-        </w:rPr>
-        <w:tab/>
-      </w:r>
-      <w:hyperlink w:anchor="WinningCondition" w:history="1">
-        <w:r>
-          <w:rPr>
-            <w:rStyle w:val="Hyperlink"/>
-            <w:color w:val="000913" w:themeColor="hyperlink" w:themeShade="1A"/>
-            <w:sz w:val="20"/>
-            <w:szCs w:val="20"/>
-          </w:rPr>
-          <w:t xml:space="preserve">4.3 </w:t>
-        </w:r>
-        <w:r>
-          <w:rPr>
-            <w:rStyle w:val="Hyperlink"/>
-            <w:color w:val="000913" w:themeColor="hyperlink" w:themeShade="1A"/>
-            <w:sz w:val="20"/>
-            <w:szCs w:val="20"/>
-          </w:rPr>
-          <w:t>Winning Condition</w:t>
-        </w:r>
-      </w:hyperlink>
-    </w:p>
-    <w:p>
-      <w:pPr>
-        <w:pStyle w:val="berschrift2"/>
-        <w:rPr>
-          <w:color w:val="171717" w:themeColor="background2" w:themeShade="1A"/>
-          <w:sz w:val="20"/>
-          <w:szCs w:val="20"/>
-        </w:rPr>
-      </w:pPr>
-      <w:r>
-        <w:rPr>
-          <w:color w:val="171717" w:themeColor="background2" w:themeShade="1A"/>
-          <w:sz w:val="20"/>
-          <w:szCs w:val="20"/>
-        </w:rPr>
-        <w:tab/>
-      </w:r>
-      <w:hyperlink w:anchor="LosingCondition" w:history="1">
-        <w:r>
-          <w:rPr>
-            <w:rStyle w:val="Hyperlink"/>
-            <w:color w:val="000913" w:themeColor="hyperlink" w:themeShade="1A"/>
-            <w:sz w:val="20"/>
-            <w:szCs w:val="20"/>
-          </w:rPr>
-          <w:t xml:space="preserve">4.4 </w:t>
-        </w:r>
-        <w:r>
-          <w:rPr>
-            <w:rStyle w:val="Hyperlink"/>
-            <w:color w:val="000913" w:themeColor="hyperlink" w:themeShade="1A"/>
-            <w:sz w:val="20"/>
-            <w:szCs w:val="20"/>
-          </w:rPr>
-          <w:t>Losing Condition</w:t>
-        </w:r>
-      </w:hyperlink>
-    </w:p>
-    <w:p>
-      <w:pPr>
-        <w:pStyle w:val="berschrift2"/>
-        <w:rPr>
-          <w:color w:val="171717" w:themeColor="background2" w:themeShade="1A"/>
-          <w:sz w:val="20"/>
-          <w:szCs w:val="20"/>
-        </w:rPr>
-      </w:pPr>
-      <w:r>
-        <w:rPr>
-          <w:color w:val="171717" w:themeColor="background2" w:themeShade="1A"/>
-          <w:sz w:val="20"/>
-          <w:szCs w:val="20"/>
-        </w:rPr>
-        <w:tab/>
-      </w:r>
-      <w:hyperlink w:anchor="GameplayLoop" w:history="1">
-        <w:r>
-          <w:rPr>
-            <w:rStyle w:val="Hyperlink"/>
-            <w:color w:val="000913" w:themeColor="hyperlink" w:themeShade="1A"/>
-            <w:sz w:val="20"/>
-            <w:szCs w:val="20"/>
-          </w:rPr>
-          <w:t xml:space="preserve">4.5 </w:t>
-        </w:r>
-        <w:r>
-          <w:rPr>
-            <w:rStyle w:val="Hyperlink"/>
-            <w:color w:val="000913" w:themeColor="hyperlink" w:themeShade="1A"/>
-            <w:sz w:val="20"/>
-            <w:szCs w:val="20"/>
-          </w:rPr>
-          <w:t>Gameplay Loop</w:t>
-        </w:r>
-      </w:hyperlink>
-    </w:p>
-    <w:p>
-      <w:pPr>
-        <w:pStyle w:val="berschrift2"/>
-        <w:rPr>
-          <w:color w:val="171717" w:themeColor="background2" w:themeShade="1A"/>
-          <w:sz w:val="20"/>
-          <w:szCs w:val="20"/>
-        </w:rPr>
-      </w:pPr>
-      <w:r>
-        <w:rPr>
-          <w:color w:val="171717" w:themeColor="background2" w:themeShade="1A"/>
-          <w:sz w:val="20"/>
-          <w:szCs w:val="20"/>
-        </w:rPr>
-        <w:tab/>
-      </w:r>
-      <w:hyperlink w:anchor="Abilities" w:history="1">
-        <w:r>
-          <w:rPr>
-            <w:rStyle w:val="Hyperlink"/>
-            <w:color w:val="000913" w:themeColor="hyperlink" w:themeShade="1A"/>
-            <w:sz w:val="20"/>
-            <w:szCs w:val="20"/>
-          </w:rPr>
-          <w:t xml:space="preserve">4.6 </w:t>
-        </w:r>
-        <w:r>
-          <w:rPr>
-            <w:rStyle w:val="Hyperlink"/>
-            <w:color w:val="000913" w:themeColor="hyperlink" w:themeShade="1A"/>
-            <w:sz w:val="20"/>
-            <w:szCs w:val="20"/>
-          </w:rPr>
-          <w:t>Abilities</w:t>
-        </w:r>
-      </w:hyperlink>
-    </w:p>
-    <w:p>
-      <w:pPr>
-        <w:pStyle w:val="berschrift2"/>
-        <w:rPr>
-          <w:color w:val="171717" w:themeColor="background2" w:themeShade="1A"/>
-          <w:sz w:val="20"/>
-          <w:szCs w:val="20"/>
-        </w:rPr>
-      </w:pPr>
-      <w:r>
-        <w:rPr>
-          <w:color w:val="171717" w:themeColor="background2" w:themeShade="1A"/>
-          <w:sz w:val="20"/>
-          <w:szCs w:val="20"/>
-        </w:rPr>
-        <w:tab/>
-      </w:r>
-      <w:hyperlink w:anchor="Controls" w:history="1">
-        <w:r>
-          <w:rPr>
-            <w:rStyle w:val="Hyperlink"/>
-            <w:color w:val="000913" w:themeColor="hyperlink" w:themeShade="1A"/>
-            <w:sz w:val="20"/>
-            <w:szCs w:val="20"/>
-          </w:rPr>
-          <w:t xml:space="preserve">4.7 </w:t>
-        </w:r>
-        <w:r>
-          <w:rPr>
-            <w:rStyle w:val="Hyperlink"/>
-            <w:color w:val="000913" w:themeColor="hyperlink" w:themeShade="1A"/>
-            <w:sz w:val="20"/>
-            <w:szCs w:val="20"/>
-          </w:rPr>
-          <w:t>Controls</w:t>
-        </w:r>
-      </w:hyperlink>
-    </w:p>
-    <w:p>
-      <w:pPr>
-        <w:pStyle w:val="berschrift2"/>
-        <w:rPr>
-          <w:color w:val="171717" w:themeColor="background2" w:themeShade="1A"/>
-          <w:sz w:val="20"/>
-          <w:szCs w:val="20"/>
-        </w:rPr>
-      </w:pPr>
-      <w:r>
-        <w:rPr>
-          <w:color w:val="171717" w:themeColor="background2" w:themeShade="1A"/>
-          <w:sz w:val="20"/>
-          <w:szCs w:val="20"/>
-        </w:rPr>
-        <w:tab/>
-      </w:r>
-      <w:hyperlink w:anchor="GameplayExample" w:history="1">
-        <w:r>
-          <w:rPr>
-            <w:rStyle w:val="Hyperlink"/>
-            <w:color w:val="000913" w:themeColor="hyperlink" w:themeShade="1A"/>
-            <w:sz w:val="20"/>
-            <w:szCs w:val="20"/>
-          </w:rPr>
-          <w:t xml:space="preserve">4.8 </w:t>
-        </w:r>
-        <w:r>
-          <w:rPr>
-            <w:rStyle w:val="Hyperlink"/>
-            <w:color w:val="000913" w:themeColor="hyperlink" w:themeShade="1A"/>
-            <w:sz w:val="20"/>
-            <w:szCs w:val="20"/>
-          </w:rPr>
-          <w:t>Gameplay Example</w:t>
-        </w:r>
-      </w:hyperlink>
-    </w:p>
-    <w:p>
-      <w:pPr>
-        <w:pStyle w:val="berschrift2"/>
-        <w:rPr>
-          <w:color w:val="171717" w:themeColor="background2" w:themeShade="1A"/>
-          <w:sz w:val="28"/>
-          <w:szCs w:val="28"/>
-        </w:rPr>
-      </w:pPr>
-      <w:hyperlink w:anchor="UserInterface" w:history="1">
-        <w:r>
-          <w:rPr>
-            <w:rStyle w:val="Hyperlink"/>
-            <w:color w:val="000913" w:themeColor="hyperlink" w:themeShade="1A"/>
-            <w:sz w:val="28"/>
-            <w:szCs w:val="28"/>
-          </w:rPr>
-          <w:t>5. User Inter</w:t>
-        </w:r>
-        <w:r>
-          <w:rPr>
-            <w:rStyle w:val="Hyperlink"/>
-            <w:color w:val="000913" w:themeColor="hyperlink" w:themeShade="1A"/>
-            <w:sz w:val="28"/>
-            <w:szCs w:val="28"/>
-          </w:rPr>
-          <w:t>f</w:t>
-        </w:r>
-        <w:r>
-          <w:rPr>
-            <w:rStyle w:val="Hyperlink"/>
-            <w:color w:val="000913" w:themeColor="hyperlink" w:themeShade="1A"/>
-            <w:sz w:val="28"/>
-            <w:szCs w:val="28"/>
-          </w:rPr>
-          <w:t>ace</w:t>
+          <w:t>5. User Interface</w:t>
         </w:r>
       </w:hyperlink>
     </w:p>
@@ -3436,14 +3393,7 @@
           <w:sz w:val="24"/>
           <w:szCs w:val="24"/>
         </w:rPr>
-        <w:t>D</w:t>
-      </w:r>
-      <w:r>
-        <w:rPr>
-          <w:sz w:val="24"/>
-          <w:szCs w:val="24"/>
-        </w:rPr>
-        <w:t>ealing with past regrets</w:t>
+        <w:t>Dealing with past regrets</w:t>
       </w:r>
     </w:p>
     <w:p>
@@ -3498,14 +3448,7 @@
           <w:sz w:val="24"/>
           <w:szCs w:val="24"/>
         </w:rPr>
-        <w:t>R</w:t>
-      </w:r>
-      <w:r>
-        <w:rPr>
-          <w:sz w:val="24"/>
-          <w:szCs w:val="24"/>
-        </w:rPr>
-        <w:t>eassembly</w:t>
+        <w:t>Reassembly</w:t>
       </w:r>
     </w:p>
     <w:p>
@@ -4554,8 +4497,6 @@
         </w:rPr>
         <w:t>Main menu</w:t>
       </w:r>
-      <w:bookmarkStart w:id="32" w:name="_GoBack"/>
-      <w:bookmarkEnd w:id="32"/>
     </w:p>
     <w:p>
       <w:pPr>
@@ -4594,7 +4535,7 @@
           <w:szCs w:val="32"/>
         </w:rPr>
       </w:pPr>
-      <w:bookmarkStart w:id="33" w:name="AudiovisualAesthetics"/>
+      <w:bookmarkStart w:id="32" w:name="AudiovisualAesthetics"/>
       <w:r>
         <w:rPr>
           <w:rFonts w:cstheme="minorHAnsi"/>
@@ -4634,8 +4575,8 @@
           <w:u w:val="single"/>
         </w:rPr>
       </w:pPr>
-      <w:bookmarkStart w:id="34" w:name="ArtStyle"/>
-      <w:bookmarkEnd w:id="33"/>
+      <w:bookmarkStart w:id="33" w:name="ArtStyle"/>
+      <w:bookmarkEnd w:id="32"/>
       <w:r>
         <w:rPr>
           <w:b/>
@@ -4657,7 +4598,7 @@
         <w:t>Art Style</w:t>
       </w:r>
     </w:p>
-    <w:bookmarkEnd w:id="34"/>
+    <w:bookmarkEnd w:id="33"/>
     <w:p>
       <w:pPr>
         <w:ind w:left="360"/>
@@ -4755,7 +4696,7 @@
           <w:szCs w:val="32"/>
         </w:rPr>
       </w:pPr>
-      <w:bookmarkStart w:id="35" w:name="TechnicalApproach"/>
+      <w:bookmarkStart w:id="34" w:name="TechnicalApproach"/>
       <w:r>
         <w:rPr>
           <w:rFonts w:cstheme="minorHAnsi"/>
@@ -4795,8 +4736,8 @@
           <w:u w:val="single"/>
         </w:rPr>
       </w:pPr>
-      <w:bookmarkStart w:id="36" w:name="SoftwareUsed"/>
-      <w:bookmarkEnd w:id="35"/>
+      <w:bookmarkStart w:id="35" w:name="SoftwareUsed"/>
+      <w:bookmarkEnd w:id="34"/>
       <w:r>
         <w:rPr>
           <w:b/>
@@ -4808,125 +4749,95 @@
         <w:t>7.1 Software Used</w:t>
       </w:r>
     </w:p>
+    <w:bookmarkEnd w:id="35"/>
+    <w:p>
+      <w:pPr>
+        <w:ind w:left="360"/>
+        <w:rPr>
+          <w:sz w:val="24"/>
+          <w:szCs w:val="24"/>
+        </w:rPr>
+      </w:pPr>
+      <w:r>
+        <w:rPr>
+          <w:sz w:val="24"/>
+          <w:szCs w:val="24"/>
+        </w:rPr>
+        <w:t>GitHub</w:t>
+      </w:r>
+      <w:r>
+        <w:rPr>
+          <w:sz w:val="24"/>
+          <w:szCs w:val="24"/>
+        </w:rPr>
+        <w:t xml:space="preserve"> for source control</w:t>
+      </w:r>
+    </w:p>
+    <w:p>
+      <w:pPr>
+        <w:ind w:left="360"/>
+        <w:rPr>
+          <w:sz w:val="24"/>
+          <w:szCs w:val="24"/>
+        </w:rPr>
+      </w:pPr>
+      <w:r>
+        <w:rPr>
+          <w:sz w:val="24"/>
+          <w:szCs w:val="24"/>
+        </w:rPr>
+        <w:t>Unreal Engine 4</w:t>
+      </w:r>
+    </w:p>
+    <w:p>
+      <w:pPr>
+        <w:ind w:left="360" w:firstLine="360"/>
+        <w:rPr>
+          <w:sz w:val="24"/>
+          <w:szCs w:val="24"/>
+        </w:rPr>
+      </w:pPr>
+      <w:r>
+        <w:rPr>
+          <w:sz w:val="24"/>
+          <w:szCs w:val="24"/>
+        </w:rPr>
+        <w:t>Version 4.22.2 (latest of today)</w:t>
+      </w:r>
+    </w:p>
+    <w:p>
+      <w:pPr>
+        <w:ind w:left="360" w:firstLine="360"/>
+        <w:rPr>
+          <w:sz w:val="24"/>
+          <w:szCs w:val="24"/>
+        </w:rPr>
+      </w:pPr>
+    </w:p>
+    <w:p>
+      <w:pPr>
+        <w:ind w:left="360"/>
+        <w:rPr>
+          <w:b/>
+          <w:bCs/>
+          <w:sz w:val="24"/>
+          <w:szCs w:val="24"/>
+          <w:u w:val="single"/>
+        </w:rPr>
+      </w:pPr>
+      <w:bookmarkStart w:id="36" w:name="ProgrammingLanguage"/>
+      <w:r>
+        <w:rPr>
+          <w:b/>
+          <w:bCs/>
+          <w:sz w:val="24"/>
+          <w:szCs w:val="24"/>
+          <w:u w:val="single"/>
+        </w:rPr>
+        <w:t>7.2 Programming Language</w:t>
+      </w:r>
+    </w:p>
     <w:bookmarkEnd w:id="36"/>
-    <w:p>
-      <w:pPr>
-        <w:ind w:left="360"/>
-        <w:rPr>
-          <w:sz w:val="24"/>
-          <w:szCs w:val="24"/>
-        </w:rPr>
-      </w:pPr>
-      <w:r>
-        <w:rPr>
-          <w:sz w:val="24"/>
-          <w:szCs w:val="24"/>
-        </w:rPr>
-        <w:t>GitHub</w:t>
-      </w:r>
-      <w:r>
-        <w:rPr>
-          <w:sz w:val="24"/>
-          <w:szCs w:val="24"/>
-        </w:rPr>
-        <w:t xml:space="preserve"> for source control</w:t>
-      </w:r>
-    </w:p>
-    <w:p>
-      <w:pPr>
-        <w:ind w:left="360"/>
-        <w:rPr>
-          <w:sz w:val="24"/>
-          <w:szCs w:val="24"/>
-        </w:rPr>
-      </w:pPr>
-      <w:r>
-        <w:rPr>
-          <w:sz w:val="24"/>
-          <w:szCs w:val="24"/>
-        </w:rPr>
-        <w:t>Unreal Engine 4</w:t>
-      </w:r>
-    </w:p>
-    <w:p>
-      <w:pPr>
-        <w:ind w:left="360" w:firstLine="360"/>
-        <w:rPr>
-          <w:sz w:val="24"/>
-          <w:szCs w:val="24"/>
-        </w:rPr>
-      </w:pPr>
-      <w:r>
-        <w:rPr>
-          <w:sz w:val="24"/>
-          <w:szCs w:val="24"/>
-        </w:rPr>
-        <w:t>Version 4.22.2 (latest of today)</w:t>
-      </w:r>
-    </w:p>
-    <w:p>
-      <w:pPr>
-        <w:ind w:left="360" w:firstLine="360"/>
-        <w:rPr>
-          <w:sz w:val="24"/>
-          <w:szCs w:val="24"/>
-        </w:rPr>
-      </w:pPr>
-    </w:p>
-    <w:p>
-      <w:pPr>
-        <w:ind w:left="360"/>
-        <w:rPr>
-          <w:b/>
-          <w:bCs/>
-          <w:sz w:val="24"/>
-          <w:szCs w:val="24"/>
-          <w:u w:val="single"/>
-        </w:rPr>
-      </w:pPr>
-      <w:bookmarkStart w:id="37" w:name="ProgrammingLanguage"/>
-      <w:r>
-        <w:rPr>
-          <w:b/>
-          <w:bCs/>
-          <w:sz w:val="24"/>
-          <w:szCs w:val="24"/>
-          <w:u w:val="single"/>
-        </w:rPr>
-        <w:t>7.</w:t>
-      </w:r>
-      <w:r>
-        <w:rPr>
-          <w:b/>
-          <w:bCs/>
-          <w:sz w:val="24"/>
-          <w:szCs w:val="24"/>
-          <w:u w:val="single"/>
-        </w:rPr>
-        <w:t>2</w:t>
-      </w:r>
-      <w:r>
-        <w:rPr>
-          <w:b/>
-          <w:bCs/>
-          <w:sz w:val="24"/>
-          <w:szCs w:val="24"/>
-          <w:u w:val="single"/>
-        </w:rPr>
-        <w:t xml:space="preserve"> </w:t>
-      </w:r>
-      <w:r>
-        <w:rPr>
-          <w:b/>
-          <w:bCs/>
-          <w:sz w:val="24"/>
-          <w:szCs w:val="24"/>
-          <w:u w:val="single"/>
-        </w:rPr>
-        <w:t>Programming Language</w:t>
-      </w:r>
-    </w:p>
-    <w:bookmarkEnd w:id="37"/>
     <w:p>
       <w:pPr>
         <w:ind w:left="360"/>
@@ -4961,7 +4872,7 @@
           <w:szCs w:val="32"/>
         </w:rPr>
       </w:pPr>
-      <w:bookmarkStart w:id="38" w:name="TheTeam"/>
+      <w:bookmarkStart w:id="37" w:name="TheTeam"/>
       <w:r>
         <w:rPr>
           <w:rFonts w:cstheme="minorHAnsi"/>
@@ -5001,8 +4912,8 @@
           <w:u w:val="single"/>
         </w:rPr>
       </w:pPr>
-      <w:bookmarkStart w:id="39" w:name="TeamInfoAndContact"/>
-      <w:bookmarkEnd w:id="38"/>
+      <w:bookmarkStart w:id="38" w:name="TeamInfoAndContact"/>
+      <w:bookmarkEnd w:id="37"/>
       <w:r>
         <w:rPr>
           <w:b/>
@@ -5024,7 +4935,7 @@
         <w:t>Team Info and Contact</w:t>
       </w:r>
     </w:p>
-    <w:bookmarkEnd w:id="39"/>
+    <w:bookmarkEnd w:id="38"/>
     <w:p>
       <w:pPr>
         <w:ind w:left="360"/>
@@ -5082,6 +4993,33 @@
         </w:rPr>
         <w:t>Trixia Quinzon (Artist)</w:t>
       </w:r>
+      <w:bookmarkStart w:id="39" w:name="_GoBack"/>
+      <w:bookmarkEnd w:id="39"/>
+    </w:p>
+    <w:p>
+      <w:pPr>
+        <w:ind w:left="360"/>
+        <w:rPr>
+          <w:color w:val="1F3864" w:themeColor="accent1" w:themeShade="80"/>
+          <w:sz w:val="24"/>
+          <w:szCs w:val="24"/>
+        </w:rPr>
+      </w:pPr>
+      <w:r>
+        <w:rPr>
+          <w:sz w:val="24"/>
+          <w:szCs w:val="24"/>
+        </w:rPr>
+        <w:tab/>
+      </w:r>
+      <w:r>
+        <w:rPr>
+          <w:color w:val="1F3864" w:themeColor="accent1" w:themeShade="80"/>
+          <w:sz w:val="24"/>
+          <w:szCs w:val="24"/>
+        </w:rPr>
+        <w:t>trixiaquinzon@gmail.com</w:t>
+      </w:r>
     </w:p>
     <w:p>
       <w:pPr>
@@ -5137,6 +5075,30 @@
           <w:szCs w:val="24"/>
         </w:rPr>
         <w:t>Daniel Baracotti (Game Designer)</w:t>
+      </w:r>
+    </w:p>
+    <w:p>
+      <w:pPr>
+        <w:ind w:left="360"/>
+        <w:rPr>
+          <w:sz w:val="24"/>
+          <w:szCs w:val="24"/>
+        </w:rPr>
+      </w:pPr>
+      <w:r>
+        <w:rPr>
+          <w:sz w:val="24"/>
+          <w:szCs w:val="24"/>
+        </w:rPr>
+        <w:tab/>
+      </w:r>
+      <w:r>
+        <w:rPr>
+          <w:color w:val="1F3864" w:themeColor="accent1" w:themeShade="80"/>
+          <w:sz w:val="24"/>
+          <w:szCs w:val="24"/>
+        </w:rPr>
+        <w:t>daniel.baracotti@web.de</w:t>
       </w:r>
     </w:p>
     <w:p>
@@ -5233,6 +5195,7 @@
         <w:docPartUnique/>
       </w:docPartObj>
     </w:sdtPr>
+    <w:sdtEndPr/>
     <w:sdtContent>
       <w:p>
         <w:pPr>
@@ -5267,43 +5230,7 @@
             <w:rPr>
               <w:rStyle w:val="Hyperlink"/>
             </w:rPr>
-            <w:t xml:space="preserve">Back to </w:t>
-          </w:r>
-          <w:r>
-            <w:rPr>
-              <w:rStyle w:val="Hyperlink"/>
-            </w:rPr>
-            <w:t>T</w:t>
-          </w:r>
-          <w:r>
-            <w:rPr>
-              <w:rStyle w:val="Hyperlink"/>
-            </w:rPr>
-            <w:t>abl</w:t>
-          </w:r>
-          <w:r>
-            <w:rPr>
-              <w:rStyle w:val="Hyperlink"/>
-            </w:rPr>
-            <w:t>e</w:t>
-          </w:r>
-          <w:r>
-            <w:rPr>
-              <w:rStyle w:val="Hyperlink"/>
-            </w:rPr>
-            <w:t xml:space="preserve"> </w:t>
-          </w:r>
-          <w:r>
-            <w:rPr>
-              <w:rStyle w:val="Hyperlink"/>
-            </w:rPr>
-            <w:t>o</w:t>
-          </w:r>
-          <w:r>
-            <w:rPr>
-              <w:rStyle w:val="Hyperlink"/>
-            </w:rPr>
-            <w:t>f Contents</w:t>
+            <w:t>Back to Table of Contents</w:t>
           </w:r>
         </w:hyperlink>
       </w:p>
@@ -6692,7 +6619,7 @@
 </file>
 
 <file path=customXml/itemProps1.xml><?xml version="1.0" encoding="utf-8"?>
-<ds:datastoreItem xmlns:ds="http://schemas.openxmlformats.org/officeDocument/2006/customXml" ds:itemID="{5D26F852-940C-49CD-A95B-42CB71AD4C03}">
+<ds:datastoreItem xmlns:ds="http://schemas.openxmlformats.org/officeDocument/2006/customXml" ds:itemID="{EA9A9DA0-8395-4C9C-924D-5C05D9DF0360}">
   <ds:schemaRefs>
     <ds:schemaRef ds:uri="http://schemas.openxmlformats.org/officeDocument/2006/bibliography"/>
   </ds:schemaRefs>

</xml_diff>

<commit_message>
Updated the GDD with today's decisions, exported the GDD as pdf, updated the meeting protocol document with the information from this meeting
</commit_message>
<xml_diff>
--- a/Deliverables/Game Design Document.docx
+++ b/Deliverables/Game Design Document.docx
@@ -2225,7 +2225,49 @@
           <w:sz w:val="24"/>
           <w:szCs w:val="24"/>
         </w:rPr>
-        <w:t xml:space="preserve"> puzzle game about self-acceptance. The protagonist’s body has been shattered and they set on a journey to find </w:t>
+        <w:t xml:space="preserve"> puzzle game about self-acceptance</w:t>
+      </w:r>
+      <w:r>
+        <w:rPr>
+          <w:sz w:val="24"/>
+          <w:szCs w:val="24"/>
+        </w:rPr>
+        <w:t>, taking place in the protagonist’s mind</w:t>
+      </w:r>
+      <w:r>
+        <w:rPr>
+          <w:sz w:val="24"/>
+          <w:szCs w:val="24"/>
+        </w:rPr>
+        <w:t xml:space="preserve">. </w:t>
+      </w:r>
+      <w:r>
+        <w:rPr>
+          <w:sz w:val="24"/>
+          <w:szCs w:val="24"/>
+        </w:rPr>
+        <w:t>Due to past regrets, t</w:t>
+      </w:r>
+      <w:r>
+        <w:rPr>
+          <w:sz w:val="24"/>
+          <w:szCs w:val="24"/>
+        </w:rPr>
+        <w:t>he</w:t>
+      </w:r>
+      <w:r>
+        <w:rPr>
+          <w:sz w:val="24"/>
+          <w:szCs w:val="24"/>
+        </w:rPr>
+        <w:t>ir</w:t>
+      </w:r>
+      <w:r>
+        <w:rPr>
+          <w:sz w:val="24"/>
+          <w:szCs w:val="24"/>
+        </w:rPr>
+        <w:t xml:space="preserve"> body has been shattered and they set on a journey to find </w:t>
       </w:r>
       <w:r>
         <w:rPr>
@@ -2621,6 +2663,22 @@
           <w:sz w:val="24"/>
           <w:szCs w:val="24"/>
         </w:rPr>
+        <w:t>Uncommon character design (just a head -&gt; head on legs -&gt; head and torso on legs -&gt; full body)</w:t>
+      </w:r>
+    </w:p>
+    <w:p>
+      <w:pPr>
+        <w:ind w:left="360"/>
+        <w:rPr>
+          <w:sz w:val="24"/>
+          <w:szCs w:val="24"/>
+        </w:rPr>
+      </w:pPr>
+      <w:r>
+        <w:rPr>
+          <w:sz w:val="24"/>
+          <w:szCs w:val="24"/>
+        </w:rPr>
         <w:t>Strong bond between narrative and gameplay</w:t>
       </w:r>
     </w:p>
@@ -2874,22 +2932,6 @@
           <w:szCs w:val="24"/>
         </w:rPr>
       </w:pPr>
-      <w:r>
-        <w:rPr>
-          <w:sz w:val="24"/>
-          <w:szCs w:val="24"/>
-        </w:rPr>
-        <w:t>(Companion)</w:t>
-      </w:r>
-    </w:p>
-    <w:p>
-      <w:pPr>
-        <w:ind w:left="360"/>
-        <w:rPr>
-          <w:sz w:val="24"/>
-          <w:szCs w:val="24"/>
-        </w:rPr>
-      </w:pPr>
     </w:p>
     <w:p>
       <w:pPr>
@@ -2911,7 +2953,6 @@
           <w:szCs w:val="24"/>
           <w:u w:val="single"/>
         </w:rPr>
-        <w:lastRenderedPageBreak/>
         <w:t xml:space="preserve">3.3 </w:t>
       </w:r>
       <w:r>
@@ -3204,7 +3245,7 @@
           <w:sz w:val="24"/>
           <w:szCs w:val="24"/>
         </w:rPr>
-        <w:t>(Hub has a more distinct shape and looks more stable than the areas)</w:t>
+        <w:t>Hub has a more distinct shape and looks more stable than the areas</w:t>
       </w:r>
     </w:p>
     <w:p>
@@ -3626,6 +3667,7 @@
           <w:sz w:val="24"/>
           <w:szCs w:val="24"/>
         </w:rPr>
+        <w:lastRenderedPageBreak/>
         <w:t>Continuous w</w:t>
       </w:r>
       <w:r>
@@ -3649,7 +3691,6 @@
           <w:sz w:val="24"/>
           <w:szCs w:val="24"/>
         </w:rPr>
-        <w:lastRenderedPageBreak/>
         <w:t xml:space="preserve">Three different </w:t>
       </w:r>
       <w:r>
@@ -4066,6 +4107,22 @@
           <w:sz w:val="24"/>
           <w:szCs w:val="24"/>
         </w:rPr>
+        <w:t>Learn new ability</w:t>
+      </w:r>
+    </w:p>
+    <w:p>
+      <w:pPr>
+        <w:ind w:left="720"/>
+        <w:rPr>
+          <w:sz w:val="24"/>
+          <w:szCs w:val="24"/>
+        </w:rPr>
+      </w:pPr>
+      <w:r>
+        <w:rPr>
+          <w:sz w:val="24"/>
+          <w:szCs w:val="24"/>
+        </w:rPr>
         <w:t>Unlock next area</w:t>
       </w:r>
     </w:p>
@@ -4157,39 +4214,148 @@
           <w:sz w:val="24"/>
           <w:szCs w:val="24"/>
         </w:rPr>
-        <w:t>Legs ability (wall run?)</w:t>
-      </w:r>
-    </w:p>
-    <w:p>
-      <w:pPr>
-        <w:ind w:left="360"/>
-        <w:rPr>
-          <w:sz w:val="24"/>
-          <w:szCs w:val="24"/>
-        </w:rPr>
-      </w:pPr>
-      <w:r>
-        <w:rPr>
-          <w:sz w:val="24"/>
-          <w:szCs w:val="24"/>
-        </w:rPr>
-        <w:t>Torso ability (breathing?)</w:t>
-      </w:r>
-    </w:p>
-    <w:p>
-      <w:pPr>
-        <w:ind w:left="360"/>
-        <w:rPr>
-          <w:sz w:val="24"/>
-          <w:szCs w:val="24"/>
-        </w:rPr>
-      </w:pPr>
-      <w:r>
-        <w:rPr>
-          <w:sz w:val="24"/>
-          <w:szCs w:val="24"/>
-        </w:rPr>
-        <w:t>Arms ability (hook shot?)</w:t>
+        <w:t>Wall run (legs)</w:t>
+      </w:r>
+    </w:p>
+    <w:p>
+      <w:pPr>
+        <w:ind w:left="360"/>
+        <w:rPr>
+          <w:sz w:val="24"/>
+          <w:szCs w:val="24"/>
+        </w:rPr>
+      </w:pPr>
+      <w:r>
+        <w:rPr>
+          <w:sz w:val="24"/>
+          <w:szCs w:val="24"/>
+        </w:rPr>
+        <w:tab/>
+        <w:t>Build up speed to run up walls</w:t>
+      </w:r>
+    </w:p>
+    <w:p>
+      <w:pPr>
+        <w:ind w:left="360"/>
+        <w:rPr>
+          <w:sz w:val="24"/>
+          <w:szCs w:val="24"/>
+        </w:rPr>
+      </w:pPr>
+      <w:r>
+        <w:rPr>
+          <w:sz w:val="24"/>
+          <w:szCs w:val="24"/>
+        </w:rPr>
+        <w:tab/>
+        <w:t>Speed decreases over time</w:t>
+      </w:r>
+    </w:p>
+    <w:p>
+      <w:pPr>
+        <w:ind w:left="360"/>
+        <w:rPr>
+          <w:sz w:val="24"/>
+          <w:szCs w:val="24"/>
+        </w:rPr>
+      </w:pPr>
+      <w:r>
+        <w:rPr>
+          <w:sz w:val="24"/>
+          <w:szCs w:val="24"/>
+        </w:rPr>
+        <w:tab/>
+        <w:t>When it reaches 0, you fall down again</w:t>
+      </w:r>
+    </w:p>
+    <w:p>
+      <w:pPr>
+        <w:ind w:left="360"/>
+        <w:rPr>
+          <w:sz w:val="24"/>
+          <w:szCs w:val="24"/>
+        </w:rPr>
+      </w:pPr>
+      <w:r>
+        <w:rPr>
+          <w:sz w:val="24"/>
+          <w:szCs w:val="24"/>
+        </w:rPr>
+        <w:t>Breathing out (torso)</w:t>
+      </w:r>
+    </w:p>
+    <w:p>
+      <w:pPr>
+        <w:ind w:left="360"/>
+        <w:rPr>
+          <w:sz w:val="24"/>
+          <w:szCs w:val="24"/>
+        </w:rPr>
+      </w:pPr>
+      <w:r>
+        <w:rPr>
+          <w:sz w:val="24"/>
+          <w:szCs w:val="24"/>
+        </w:rPr>
+        <w:lastRenderedPageBreak/>
+        <w:tab/>
+        <w:t>Pushes away movable objects nearby</w:t>
+      </w:r>
+    </w:p>
+    <w:p>
+      <w:pPr>
+        <w:ind w:left="360"/>
+        <w:rPr>
+          <w:sz w:val="24"/>
+          <w:szCs w:val="24"/>
+        </w:rPr>
+      </w:pPr>
+      <w:r>
+        <w:rPr>
+          <w:sz w:val="24"/>
+          <w:szCs w:val="24"/>
+        </w:rPr>
+        <w:t>Hook shot (arm)</w:t>
+      </w:r>
+    </w:p>
+    <w:p>
+      <w:pPr>
+        <w:ind w:left="360"/>
+        <w:rPr>
+          <w:sz w:val="24"/>
+          <w:szCs w:val="24"/>
+        </w:rPr>
+      </w:pPr>
+      <w:r>
+        <w:rPr>
+          <w:sz w:val="24"/>
+          <w:szCs w:val="24"/>
+        </w:rPr>
+        <w:tab/>
+        <w:t>Aim somewhere, then confirm to extend your arm into that direction</w:t>
+      </w:r>
+    </w:p>
+    <w:p>
+      <w:pPr>
+        <w:ind w:left="360"/>
+        <w:rPr>
+          <w:sz w:val="24"/>
+          <w:szCs w:val="24"/>
+        </w:rPr>
+      </w:pPr>
+      <w:r>
+        <w:rPr>
+          <w:sz w:val="24"/>
+          <w:szCs w:val="24"/>
+        </w:rPr>
+        <w:tab/>
+      </w:r>
+      <w:r>
+        <w:rPr>
+          <w:sz w:val="24"/>
+          <w:szCs w:val="24"/>
+        </w:rPr>
+        <w:t>If arm hits something solid, you are launched towards this location</w:t>
       </w:r>
     </w:p>
     <w:p>
@@ -4264,8 +4430,22 @@
           <w:sz w:val="24"/>
           <w:szCs w:val="24"/>
         </w:rPr>
+        <w:t>(</w:t>
+      </w:r>
+      <w:r>
+        <w:rPr>
+          <w:sz w:val="24"/>
+          <w:szCs w:val="24"/>
+        </w:rPr>
         <w:t>Gamepad</w:t>
       </w:r>
+      <w:r>
+        <w:rPr>
+          <w:sz w:val="24"/>
+          <w:szCs w:val="24"/>
+        </w:rPr>
+        <w:t>)</w:t>
+      </w:r>
     </w:p>
     <w:p>
       <w:pPr>
@@ -4333,21 +4513,7 @@
           <w:sz w:val="24"/>
           <w:szCs w:val="24"/>
         </w:rPr>
-        <w:t>Not possible</w:t>
-      </w:r>
-      <w:r>
-        <w:rPr>
-          <w:sz w:val="24"/>
-          <w:szCs w:val="24"/>
-        </w:rPr>
-        <w:t xml:space="preserve"> right now, need to decide</w:t>
-      </w:r>
-      <w:r>
-        <w:rPr>
-          <w:sz w:val="24"/>
-          <w:szCs w:val="24"/>
-        </w:rPr>
-        <w:t xml:space="preserve"> on abilities first</w:t>
+        <w:t>[Placeholder for now]</w:t>
       </w:r>
     </w:p>
     <w:p>
@@ -4497,6 +4663,8 @@
         </w:rPr>
         <w:t>Main menu</w:t>
       </w:r>
+      <w:bookmarkStart w:id="32" w:name="_GoBack"/>
+      <w:bookmarkEnd w:id="32"/>
     </w:p>
     <w:p>
       <w:pPr>
@@ -4535,7 +4703,7 @@
           <w:szCs w:val="32"/>
         </w:rPr>
       </w:pPr>
-      <w:bookmarkStart w:id="32" w:name="AudiovisualAesthetics"/>
+      <w:bookmarkStart w:id="33" w:name="AudiovisualAesthetics"/>
       <w:r>
         <w:rPr>
           <w:rFonts w:cstheme="minorHAnsi"/>
@@ -4575,8 +4743,8 @@
           <w:u w:val="single"/>
         </w:rPr>
       </w:pPr>
-      <w:bookmarkStart w:id="33" w:name="ArtStyle"/>
-      <w:bookmarkEnd w:id="32"/>
+      <w:bookmarkStart w:id="34" w:name="ArtStyle"/>
+      <w:bookmarkEnd w:id="33"/>
       <w:r>
         <w:rPr>
           <w:b/>
@@ -4598,7 +4766,7 @@
         <w:t>Art Style</w:t>
       </w:r>
     </w:p>
-    <w:bookmarkEnd w:id="33"/>
+    <w:bookmarkEnd w:id="34"/>
     <w:p>
       <w:pPr>
         <w:ind w:left="360"/>
@@ -4696,7 +4864,7 @@
           <w:szCs w:val="32"/>
         </w:rPr>
       </w:pPr>
-      <w:bookmarkStart w:id="34" w:name="TechnicalApproach"/>
+      <w:bookmarkStart w:id="35" w:name="TechnicalApproach"/>
       <w:r>
         <w:rPr>
           <w:rFonts w:cstheme="minorHAnsi"/>
@@ -4736,8 +4904,8 @@
           <w:u w:val="single"/>
         </w:rPr>
       </w:pPr>
-      <w:bookmarkStart w:id="35" w:name="SoftwareUsed"/>
-      <w:bookmarkEnd w:id="34"/>
+      <w:bookmarkStart w:id="36" w:name="SoftwareUsed"/>
+      <w:bookmarkEnd w:id="35"/>
       <w:r>
         <w:rPr>
           <w:b/>
@@ -4749,7 +4917,7 @@
         <w:t>7.1 Software Used</w:t>
       </w:r>
     </w:p>
-    <w:bookmarkEnd w:id="35"/>
+    <w:bookmarkEnd w:id="36"/>
     <w:p>
       <w:pPr>
         <w:ind w:left="360"/>
@@ -4802,6 +4970,7 @@
           <w:sz w:val="24"/>
           <w:szCs w:val="24"/>
         </w:rPr>
+        <w:lastRenderedPageBreak/>
         <w:t>Version 4.22.2 (latest of today)</w:t>
       </w:r>
     </w:p>
@@ -4825,7 +4994,7 @@
           <w:u w:val="single"/>
         </w:rPr>
       </w:pPr>
-      <w:bookmarkStart w:id="36" w:name="ProgrammingLanguage"/>
+      <w:bookmarkStart w:id="37" w:name="ProgrammingLanguage"/>
       <w:r>
         <w:rPr>
           <w:b/>
@@ -4837,7 +5006,7 @@
         <w:t>7.2 Programming Language</w:t>
       </w:r>
     </w:p>
-    <w:bookmarkEnd w:id="36"/>
+    <w:bookmarkEnd w:id="37"/>
     <w:p>
       <w:pPr>
         <w:ind w:left="360"/>
@@ -4872,7 +5041,7 @@
           <w:szCs w:val="32"/>
         </w:rPr>
       </w:pPr>
-      <w:bookmarkStart w:id="37" w:name="TheTeam"/>
+      <w:bookmarkStart w:id="38" w:name="TheTeam"/>
       <w:r>
         <w:rPr>
           <w:rFonts w:cstheme="minorHAnsi"/>
@@ -4912,8 +5081,8 @@
           <w:u w:val="single"/>
         </w:rPr>
       </w:pPr>
-      <w:bookmarkStart w:id="38" w:name="TeamInfoAndContact"/>
-      <w:bookmarkEnd w:id="37"/>
+      <w:bookmarkStart w:id="39" w:name="TeamInfoAndContact"/>
+      <w:bookmarkEnd w:id="38"/>
       <w:r>
         <w:rPr>
           <w:b/>
@@ -4935,7 +5104,7 @@
         <w:t>Team Info and Contact</w:t>
       </w:r>
     </w:p>
-    <w:bookmarkEnd w:id="38"/>
+    <w:bookmarkEnd w:id="39"/>
     <w:p>
       <w:pPr>
         <w:ind w:left="360"/>
@@ -4966,7 +5135,6 @@
           <w:sz w:val="24"/>
           <w:szCs w:val="24"/>
         </w:rPr>
-        <w:lastRenderedPageBreak/>
         <w:tab/>
       </w:r>
       <w:r>
@@ -4993,8 +5161,6 @@
         </w:rPr>
         <w:t>Trixia Quinzon (Artist)</w:t>
       </w:r>
-      <w:bookmarkStart w:id="39" w:name="_GoBack"/>
-      <w:bookmarkEnd w:id="39"/>
     </w:p>
     <w:p>
       <w:pPr>
@@ -6619,7 +6785,7 @@
 </file>
 
 <file path=customXml/itemProps1.xml><?xml version="1.0" encoding="utf-8"?>
-<ds:datastoreItem xmlns:ds="http://schemas.openxmlformats.org/officeDocument/2006/customXml" ds:itemID="{EA9A9DA0-8395-4C9C-924D-5C05D9DF0360}">
+<ds:datastoreItem xmlns:ds="http://schemas.openxmlformats.org/officeDocument/2006/customXml" ds:itemID="{15C0AECC-C4F9-4D7D-9518-FE9E84145A0D}">
   <ds:schemaRefs>
     <ds:schemaRef ds:uri="http://schemas.openxmlformats.org/officeDocument/2006/bibliography"/>
   </ds:schemaRefs>

</xml_diff>